<commit_message>
Agrega documentos finales Proyecto APT
</commit_message>
<xml_diff>
--- a/Fase 3/Evidencias Proyecto/analisis_datos_AXIS FLOW.docx
+++ b/Fase 3/Evidencias Proyecto/analisis_datos_AXIS FLOW.docx
@@ -138,31 +138,7 @@
                                 <w:smallCaps/>
                                 <w:color w:val="5B9BD5"/>
                               </w:rPr>
-                              <w:t xml:space="preserve">ABRAHAM RUBILAR – ADAMI BERRIOS - </w:t>
-                            </w:r>
-                            <w:r>
-                              <w:rPr>
-                                <w:rFonts w:ascii="Arial" w:eastAsia="Arial" w:hAnsi="Arial" w:cs="Arial"/>
-                                <w:smallCaps/>
-                                <w:color w:val="5B9BD5"/>
-                              </w:rPr>
-                              <w:t>HERN</w:t>
-                            </w:r>
-                            <w:r>
-                              <w:rPr>
-                                <w:rFonts w:ascii="Arial" w:eastAsia="Arial" w:hAnsi="Arial" w:cs="Arial"/>
-                                <w:smallCaps/>
-                                <w:color w:val="5B9BD5"/>
-                              </w:rPr>
-                              <w:t>A</w:t>
-                            </w:r>
-                            <w:r>
-                              <w:rPr>
-                                <w:rFonts w:ascii="Arial" w:eastAsia="Arial" w:hAnsi="Arial" w:cs="Arial"/>
-                                <w:smallCaps/>
-                                <w:color w:val="5B9BD5"/>
-                              </w:rPr>
-                              <w:t>N GARRIDO</w:t>
+                              <w:t>ABRAHAM RUBILAR – ADAMI BERRIOS - HERNAN GARRIDO</w:t>
                             </w:r>
                           </w:p>
                         </w:txbxContent>
@@ -322,7 +298,7 @@
               </wp:anchor>
             </w:drawing>
           </mc:Choice>
-          <mc:Fallback xmlns:sl="http://schemas.openxmlformats.org/schemaLibrary/2006/main" xmlns:a="http://schemas.openxmlformats.org/drawingml/2006/main" xmlns:pic="http://schemas.openxmlformats.org/drawingml/2006/picture" xmlns:c="http://schemas.openxmlformats.org/drawingml/2006/chart" xmlns:lc="http://schemas.openxmlformats.org/drawingml/2006/lockedCanvas" xmlns:dgm="http://schemas.openxmlformats.org/drawingml/2006/diagram" xmlns="http://schemas.microsoft.com/office/tasks/2019/documenttasks" xmlns:cr="http://schemas.microsoft.com/office/comments/2020/reactions">
+          <mc:Fallback xmlns:cr="http://schemas.microsoft.com/office/comments/2020/reactions" xmlns="http://schemas.microsoft.com/office/tasks/2019/documenttasks" xmlns:dgm="http://schemas.openxmlformats.org/drawingml/2006/diagram" xmlns:lc="http://schemas.openxmlformats.org/drawingml/2006/lockedCanvas" xmlns:c="http://schemas.openxmlformats.org/drawingml/2006/chart" xmlns:pic="http://schemas.openxmlformats.org/drawingml/2006/picture" xmlns:a="http://schemas.openxmlformats.org/drawingml/2006/main" xmlns:sl="http://schemas.openxmlformats.org/schemaLibrary/2006/main">
             <w:drawing>
               <wp:anchor allowOverlap="1" behindDoc="0" distB="0" distT="0" distL="114300" distR="114300" hidden="0" layoutInCell="1" locked="0" relativeHeight="0" simplePos="0">
                 <wp:simplePos x="0" y="0"/>
@@ -1965,7 +1941,7 @@
           <w:sz w:val="22"/>
           <w:szCs w:val="22"/>
         </w:rPr>
-        <w:t>Despliegue (exceptuado del presente análisis)</w:t>
+        <w:t>Despliegue</w:t>
       </w:r>
     </w:p>
     <w:p>
@@ -3083,7 +3059,27 @@
           <w:sz w:val="22"/>
           <w:szCs w:val="22"/>
         </w:rPr>
-        <w:t>2295 filas y 18 columnas</w:t>
+        <w:t>2295 filas y 1</w:t>
+      </w:r>
+      <w:r>
+        <w:rPr>
+          <w:rFonts w:ascii="Arial" w:eastAsia="Arial" w:hAnsi="Arial" w:cs="Arial"/>
+          <w:b/>
+          <w:bCs/>
+          <w:sz w:val="22"/>
+          <w:szCs w:val="22"/>
+        </w:rPr>
+        <w:t>0</w:t>
+      </w:r>
+      <w:r>
+        <w:rPr>
+          <w:rFonts w:ascii="Arial" w:eastAsia="Arial" w:hAnsi="Arial" w:cs="Arial"/>
+          <w:b/>
+          <w:bCs/>
+          <w:sz w:val="22"/>
+          <w:szCs w:val="22"/>
+        </w:rPr>
+        <w:t xml:space="preserve"> columnas</w:t>
       </w:r>
       <w:r>
         <w:rPr>

</xml_diff>